<commit_message>
Upload HW2 submission files
HW2 과제 파일 올림
The monty hall problem
</commit_message>
<xml_diff>
--- a/HW2/HW2_MontyHallProblem_20205096_ChaelinKim.docx
+++ b/HW2/HW2_MontyHallProblem_20205096_ChaelinKim.docx
@@ -186,11 +186,9 @@
         <w:spacing w:line="240" w:lineRule="auto"/>
         <w:ind w:firstLine="0"/>
         <w:rPr>
-          <w:rFonts w:eastAsia="바탕" w:cstheme="minorHAnsi" w:hint="eastAsia"/>
-        </w:rPr>
-      </w:pPr>
-      <w:bookmarkStart w:id="0" w:name="_GoBack"/>
-      <w:bookmarkEnd w:id="0"/>
+          <w:rFonts w:eastAsia="바탕" w:cstheme="minorHAnsi"/>
+        </w:rPr>
+      </w:pPr>
     </w:p>
     <w:p>
       <w:pPr>
@@ -218,56 +216,297 @@
     </w:p>
     <w:p>
       <w:pPr>
-        <w:pStyle w:val="afff5"/>
-        <w:numPr>
-          <w:ilvl w:val="0"/>
-          <w:numId w:val="32"/>
-        </w:numPr>
         <w:spacing w:line="240" w:lineRule="auto"/>
-        <w:ind w:leftChars="0"/>
+        <w:ind w:left="120" w:firstLine="0"/>
         <w:rPr>
           <w:rFonts w:eastAsia="바탕" w:cstheme="minorHAnsi"/>
           <w:color w:val="000000" w:themeColor="text1"/>
           <w:sz w:val="28"/>
         </w:rPr>
+        <w:sectPr>
+          <w:pgSz w:w="12240" w:h="15840"/>
+          <w:pgMar w:top="1134" w:right="1134" w:bottom="1134" w:left="1134" w:header="720" w:footer="720" w:gutter="0"/>
+          <w:cols w:space="720"/>
+          <w:titlePg/>
+          <w:docGrid w:linePitch="360"/>
+        </w:sectPr>
+      </w:pPr>
+    </w:p>
+    <w:p>
+      <w:pPr>
+        <w:spacing w:line="240" w:lineRule="auto"/>
+        <w:ind w:left="120" w:firstLine="0"/>
+        <w:rPr>
+          <w:rFonts w:eastAsia="바탕" w:cstheme="minorHAnsi"/>
+          <w:color w:val="000000" w:themeColor="text1"/>
+          <w:sz w:val="28"/>
+        </w:rPr>
+      </w:pPr>
+    </w:p>
+    <w:p>
+      <w:pPr>
+        <w:spacing w:line="240" w:lineRule="auto"/>
+        <w:ind w:left="120" w:firstLine="0"/>
+        <w:rPr>
+          <w:rFonts w:eastAsia="바탕" w:cstheme="minorHAnsi"/>
+          <w:color w:val="000000" w:themeColor="text1"/>
+          <w:sz w:val="28"/>
+        </w:rPr>
       </w:pPr>
       <w:r>
+        <w:rPr>
+          <w:rFonts w:eastAsia="바탕" w:cstheme="minorHAnsi"/>
+          <w:noProof/>
+          <w:color w:val="000000" w:themeColor="text1"/>
+          <w:sz w:val="28"/>
+        </w:rPr>
+        <w:drawing>
+          <wp:inline distT="0" distB="0" distL="0" distR="0" wp14:anchorId="766873F5" wp14:editId="68DD4AC4">
+            <wp:extent cx="3104707" cy="5210125"/>
+            <wp:effectExtent l="0" t="0" r="635" b="0"/>
+            <wp:docPr id="8" name="그림 8"/>
+            <wp:cNvGraphicFramePr>
+              <a:graphicFrameLocks xmlns:a="http://schemas.openxmlformats.org/drawingml/2006/main" noChangeAspect="1"/>
+            </wp:cNvGraphicFramePr>
+            <a:graphic xmlns:a="http://schemas.openxmlformats.org/drawingml/2006/main">
+              <a:graphicData uri="http://schemas.openxmlformats.org/drawingml/2006/picture">
+                <pic:pic xmlns:pic="http://schemas.openxmlformats.org/drawingml/2006/picture">
+                  <pic:nvPicPr>
+                    <pic:cNvPr id="0" name="Picture 4"/>
+                    <pic:cNvPicPr>
+                      <a:picLocks noChangeAspect="1" noChangeArrowheads="1"/>
+                    </pic:cNvPicPr>
+                  </pic:nvPicPr>
+                  <pic:blipFill rotWithShape="1">
+                    <a:blip r:embed="rId9">
+                      <a:extLst>
+                        <a:ext uri="{28A0092B-C50C-407E-A947-70E740481C1C}">
+                          <a14:useLocalDpi xmlns:a14="http://schemas.microsoft.com/office/drawing/2010/main" val="0"/>
+                        </a:ext>
+                      </a:extLst>
+                    </a:blip>
+                    <a:srcRect l="4698" r="17118"/>
+                    <a:stretch/>
+                  </pic:blipFill>
+                  <pic:spPr bwMode="auto">
+                    <a:xfrm>
+                      <a:off x="0" y="0"/>
+                      <a:ext cx="3116635" cy="5230141"/>
+                    </a:xfrm>
+                    <a:prstGeom prst="rect">
+                      <a:avLst/>
+                    </a:prstGeom>
+                    <a:noFill/>
+                    <a:ln>
+                      <a:noFill/>
+                    </a:ln>
+                    <a:extLst>
+                      <a:ext uri="{53640926-AAD7-44D8-BBD7-CCE9431645EC}">
+                        <a14:shadowObscured xmlns:a14="http://schemas.microsoft.com/office/drawing/2010/main"/>
+                      </a:ext>
+                    </a:extLst>
+                  </pic:spPr>
+                </pic:pic>
+              </a:graphicData>
+            </a:graphic>
+          </wp:inline>
+        </w:drawing>
+      </w:r>
+    </w:p>
+    <w:p>
+      <w:pPr>
+        <w:spacing w:line="240" w:lineRule="auto"/>
+        <w:ind w:firstLine="0"/>
+        <w:rPr>
+          <w:rFonts w:eastAsia="바탕" w:cstheme="minorHAnsi"/>
+          <w:color w:val="000000" w:themeColor="text1"/>
+          <w:sz w:val="28"/>
+        </w:rPr>
+      </w:pPr>
+    </w:p>
+    <w:p>
+      <w:pPr>
+        <w:spacing w:line="240" w:lineRule="auto"/>
+        <w:ind w:firstLine="0"/>
+        <w:rPr>
+          <w:rFonts w:eastAsia="바탕" w:cstheme="minorHAnsi"/>
+          <w:color w:val="000000" w:themeColor="text1"/>
+          <w:sz w:val="28"/>
+        </w:rPr>
+      </w:pPr>
+    </w:p>
+    <w:p>
+      <w:pPr>
+        <w:spacing w:line="240" w:lineRule="auto"/>
+        <w:ind w:firstLine="0"/>
+        <w:rPr>
+          <w:rFonts w:eastAsia="바탕" w:cstheme="minorHAnsi"/>
+          <w:color w:val="000000" w:themeColor="text1"/>
+          <w:sz w:val="28"/>
+        </w:rPr>
+      </w:pPr>
+    </w:p>
+    <w:p>
+      <w:pPr>
+        <w:spacing w:line="240" w:lineRule="auto"/>
+        <w:ind w:firstLine="0"/>
+        <w:rPr>
+          <w:rFonts w:eastAsia="바탕" w:cstheme="minorHAnsi"/>
+          <w:color w:val="000000" w:themeColor="text1"/>
+          <w:sz w:val="28"/>
+        </w:rPr>
+      </w:pPr>
+    </w:p>
+    <w:p>
+      <w:pPr>
+        <w:spacing w:line="240" w:lineRule="auto"/>
+        <w:ind w:firstLine="0"/>
+        <w:rPr>
+          <w:rFonts w:eastAsia="바탕" w:cstheme="minorHAnsi"/>
+          <w:color w:val="000000" w:themeColor="text1"/>
+          <w:sz w:val="28"/>
+        </w:rPr>
+      </w:pPr>
+    </w:p>
+    <w:p>
+      <w:pPr>
+        <w:spacing w:line="240" w:lineRule="auto"/>
+        <w:ind w:firstLine="0"/>
+        <w:rPr>
+          <w:rFonts w:eastAsia="바탕" w:cstheme="minorHAnsi"/>
+          <w:color w:val="000000" w:themeColor="text1"/>
+          <w:sz w:val="28"/>
+        </w:rPr>
+      </w:pPr>
+    </w:p>
+    <w:p>
+      <w:pPr>
+        <w:spacing w:line="240" w:lineRule="auto"/>
+        <w:ind w:firstLine="0"/>
+        <w:rPr>
+          <w:rFonts w:eastAsia="바탕" w:cstheme="minorHAnsi"/>
+          <w:color w:val="000000" w:themeColor="text1"/>
+          <w:sz w:val="28"/>
+        </w:rPr>
+      </w:pPr>
+    </w:p>
+    <w:p>
+      <w:pPr>
+        <w:spacing w:line="240" w:lineRule="auto"/>
+        <w:ind w:firstLine="0"/>
+        <w:rPr>
+          <w:rFonts w:eastAsia="바탕" w:cstheme="minorHAnsi"/>
+          <w:color w:val="000000" w:themeColor="text1"/>
+          <w:sz w:val="28"/>
+        </w:rPr>
+      </w:pPr>
+    </w:p>
+    <w:p>
+      <w:pPr>
+        <w:spacing w:line="240" w:lineRule="auto"/>
+        <w:ind w:firstLine="0"/>
         <w:rPr>
           <w:rFonts w:eastAsia="바탕" w:cstheme="minorHAnsi" w:hint="eastAsia"/>
           <w:color w:val="000000" w:themeColor="text1"/>
           <w:sz w:val="28"/>
         </w:rPr>
-        <w:t>A</w:t>
-      </w:r>
-      <w:r>
+      </w:pPr>
+    </w:p>
+    <w:p>
+      <w:pPr>
+        <w:spacing w:line="240" w:lineRule="auto"/>
+        <w:ind w:firstLine="0"/>
+        <w:rPr>
+          <w:rFonts w:eastAsia="바탕" w:cstheme="minorHAnsi" w:hint="eastAsia"/>
+          <w:color w:val="000000" w:themeColor="text1"/>
+          <w:sz w:val="28"/>
+        </w:rPr>
+      </w:pPr>
+    </w:p>
+    <w:p>
+      <w:pPr>
+        <w:spacing w:line="240" w:lineRule="auto"/>
+        <w:ind w:left="120" w:firstLine="0"/>
         <w:rPr>
           <w:rFonts w:eastAsia="바탕" w:cstheme="minorHAnsi"/>
           <w:color w:val="000000" w:themeColor="text1"/>
           <w:sz w:val="28"/>
         </w:rPr>
-        <w:t xml:space="preserve">ns: </w:t>
+      </w:pPr>
+      <w:r>
+        <w:rPr>
+          <w:rFonts w:eastAsia="바탕" w:cstheme="minorHAnsi"/>
+          <w:noProof/>
+          <w:color w:val="000000" w:themeColor="text1"/>
+          <w:sz w:val="28"/>
+        </w:rPr>
+        <w:drawing>
+          <wp:inline distT="0" distB="0" distL="0" distR="0" wp14:anchorId="3164E02D" wp14:editId="24812DA5">
+            <wp:extent cx="3168650" cy="4157345"/>
+            <wp:effectExtent l="0" t="0" r="0" b="0"/>
+            <wp:docPr id="7" name="그림 7"/>
+            <wp:cNvGraphicFramePr>
+              <a:graphicFrameLocks xmlns:a="http://schemas.openxmlformats.org/drawingml/2006/main" noChangeAspect="1"/>
+            </wp:cNvGraphicFramePr>
+            <a:graphic xmlns:a="http://schemas.openxmlformats.org/drawingml/2006/main">
+              <a:graphicData uri="http://schemas.openxmlformats.org/drawingml/2006/picture">
+                <pic:pic xmlns:pic="http://schemas.openxmlformats.org/drawingml/2006/picture">
+                  <pic:nvPicPr>
+                    <pic:cNvPr id="0" name="Picture 3"/>
+                    <pic:cNvPicPr>
+                      <a:picLocks noChangeAspect="1" noChangeArrowheads="1"/>
+                    </pic:cNvPicPr>
+                  </pic:nvPicPr>
+                  <pic:blipFill>
+                    <a:blip r:embed="rId10">
+                      <a:extLst>
+                        <a:ext uri="{28A0092B-C50C-407E-A947-70E740481C1C}">
+                          <a14:useLocalDpi xmlns:a14="http://schemas.microsoft.com/office/drawing/2010/main" val="0"/>
+                        </a:ext>
+                      </a:extLst>
+                    </a:blip>
+                    <a:srcRect/>
+                    <a:stretch>
+                      <a:fillRect/>
+                    </a:stretch>
+                  </pic:blipFill>
+                  <pic:spPr bwMode="auto">
+                    <a:xfrm>
+                      <a:off x="0" y="0"/>
+                      <a:ext cx="3168650" cy="4157345"/>
+                    </a:xfrm>
+                    <a:prstGeom prst="rect">
+                      <a:avLst/>
+                    </a:prstGeom>
+                    <a:noFill/>
+                    <a:ln>
+                      <a:noFill/>
+                    </a:ln>
+                  </pic:spPr>
+                </pic:pic>
+              </a:graphicData>
+            </a:graphic>
+          </wp:inline>
+        </w:drawing>
       </w:r>
     </w:p>
     <w:p>
       <w:pPr>
         <w:spacing w:line="240" w:lineRule="auto"/>
-        <w:ind w:firstLine="0"/>
+        <w:ind w:left="120" w:firstLine="0"/>
         <w:rPr>
           <w:rFonts w:eastAsia="바탕" w:cstheme="minorHAnsi"/>
           <w:color w:val="000000" w:themeColor="text1"/>
           <w:sz w:val="28"/>
         </w:rPr>
-      </w:pPr>
-    </w:p>
-    <w:p>
-      <w:pPr>
-        <w:spacing w:line="240" w:lineRule="auto"/>
-        <w:ind w:firstLine="0"/>
-        <w:rPr>
-          <w:rFonts w:eastAsia="바탕" w:cstheme="minorHAnsi" w:hint="eastAsia"/>
-          <w:color w:val="000000" w:themeColor="text1"/>
-          <w:sz w:val="28"/>
-        </w:rPr>
+        <w:sectPr>
+          <w:type w:val="continuous"/>
+          <w:pgSz w:w="12240" w:h="15840"/>
+          <w:pgMar w:top="1134" w:right="1134" w:bottom="1134" w:left="1134" w:header="720" w:footer="720" w:gutter="0"/>
+          <w:cols w:num="2" w:space="0"/>
+          <w:titlePg/>
+          <w:docGrid w:linePitch="360"/>
+        </w:sectPr>
       </w:pPr>
     </w:p>
     <w:p>
@@ -291,42 +530,379 @@
           <w:b/>
           <w:color w:val="000000" w:themeColor="text1"/>
         </w:rPr>
+        <w:lastRenderedPageBreak/>
         <w:t>You choose door #2. Before the host has a chance to approach a door to open it, there is an earthquake which causes door #1 to open. When the door is opened by the earthquake, there is no car behind it. Prove that it does not matter whether you keep your choice of door #2.</w:t>
       </w:r>
     </w:p>
     <w:p>
       <w:pPr>
-        <w:pStyle w:val="afff5"/>
-        <w:numPr>
-          <w:ilvl w:val="0"/>
-          <w:numId w:val="32"/>
-        </w:numPr>
         <w:spacing w:line="240" w:lineRule="auto"/>
-        <w:ind w:leftChars="0"/>
+        <w:ind w:firstLine="0"/>
+        <w:rPr>
+          <w:rFonts w:eastAsia="바탕" w:cstheme="minorHAnsi"/>
+          <w:sz w:val="28"/>
+        </w:rPr>
+        <w:sectPr>
+          <w:type w:val="continuous"/>
+          <w:pgSz w:w="12240" w:h="15840"/>
+          <w:pgMar w:top="1134" w:right="1134" w:bottom="1134" w:left="1134" w:header="720" w:footer="720" w:gutter="0"/>
+          <w:cols w:space="720"/>
+          <w:titlePg/>
+          <w:docGrid w:linePitch="360"/>
+        </w:sectPr>
+      </w:pPr>
+    </w:p>
+    <w:p>
+      <w:pPr>
+        <w:spacing w:line="240" w:lineRule="auto"/>
+        <w:ind w:firstLine="0"/>
+        <w:rPr>
+          <w:rFonts w:eastAsia="바탕" w:cstheme="minorHAnsi"/>
+          <w:noProof/>
+          <w:sz w:val="28"/>
+        </w:rPr>
+      </w:pPr>
+    </w:p>
+    <w:p>
+      <w:pPr>
+        <w:spacing w:line="240" w:lineRule="auto"/>
+        <w:ind w:firstLine="0"/>
+        <w:rPr>
+          <w:rFonts w:eastAsia="바탕" w:cstheme="minorHAnsi"/>
+          <w:sz w:val="28"/>
+        </w:rPr>
+      </w:pPr>
+      <w:r>
+        <w:rPr>
+          <w:rFonts w:eastAsia="바탕" w:cstheme="minorHAnsi"/>
+          <w:noProof/>
+          <w:sz w:val="28"/>
+        </w:rPr>
+        <w:drawing>
+          <wp:inline distT="0" distB="0" distL="0" distR="0" wp14:anchorId="0D447626" wp14:editId="4CEC565E">
+            <wp:extent cx="3191246" cy="4869712"/>
+            <wp:effectExtent l="0" t="0" r="9525" b="7620"/>
+            <wp:docPr id="5" name="그림 5"/>
+            <wp:cNvGraphicFramePr>
+              <a:graphicFrameLocks xmlns:a="http://schemas.openxmlformats.org/drawingml/2006/main" noChangeAspect="1"/>
+            </wp:cNvGraphicFramePr>
+            <a:graphic xmlns:a="http://schemas.openxmlformats.org/drawingml/2006/main">
+              <a:graphicData uri="http://schemas.openxmlformats.org/drawingml/2006/picture">
+                <pic:pic xmlns:pic="http://schemas.openxmlformats.org/drawingml/2006/picture">
+                  <pic:nvPicPr>
+                    <pic:cNvPr id="0" name="Picture 1"/>
+                    <pic:cNvPicPr>
+                      <a:picLocks noChangeAspect="1" noChangeArrowheads="1"/>
+                    </pic:cNvPicPr>
+                  </pic:nvPicPr>
+                  <pic:blipFill rotWithShape="1">
+                    <a:blip r:embed="rId11">
+                      <a:extLst>
+                        <a:ext uri="{28A0092B-C50C-407E-A947-70E740481C1C}">
+                          <a14:useLocalDpi xmlns:a14="http://schemas.microsoft.com/office/drawing/2010/main" val="0"/>
+                        </a:ext>
+                      </a:extLst>
+                    </a:blip>
+                    <a:srcRect l="3695" r="10325"/>
+                    <a:stretch/>
+                  </pic:blipFill>
+                  <pic:spPr bwMode="auto">
+                    <a:xfrm>
+                      <a:off x="0" y="0"/>
+                      <a:ext cx="3216894" cy="4908850"/>
+                    </a:xfrm>
+                    <a:prstGeom prst="rect">
+                      <a:avLst/>
+                    </a:prstGeom>
+                    <a:noFill/>
+                    <a:ln>
+                      <a:noFill/>
+                    </a:ln>
+                    <a:extLst>
+                      <a:ext uri="{53640926-AAD7-44D8-BBD7-CCE9431645EC}">
+                        <a14:shadowObscured xmlns:a14="http://schemas.microsoft.com/office/drawing/2010/main"/>
+                      </a:ext>
+                    </a:extLst>
+                  </pic:spPr>
+                </pic:pic>
+              </a:graphicData>
+            </a:graphic>
+          </wp:inline>
+        </w:drawing>
+      </w:r>
+    </w:p>
+    <w:p>
+      <w:pPr>
+        <w:spacing w:line="240" w:lineRule="auto"/>
+        <w:ind w:firstLine="0"/>
+        <w:rPr>
+          <w:rFonts w:eastAsia="바탕" w:cstheme="minorHAnsi"/>
+          <w:sz w:val="28"/>
+        </w:rPr>
+      </w:pPr>
+    </w:p>
+    <w:p>
+      <w:pPr>
+        <w:spacing w:line="240" w:lineRule="auto"/>
+        <w:ind w:firstLine="0"/>
+        <w:rPr>
+          <w:rFonts w:eastAsia="바탕" w:cstheme="minorHAnsi"/>
+          <w:sz w:val="28"/>
+        </w:rPr>
+      </w:pPr>
+    </w:p>
+    <w:p>
+      <w:pPr>
+        <w:spacing w:line="240" w:lineRule="auto"/>
+        <w:ind w:firstLine="0"/>
+        <w:rPr>
+          <w:rFonts w:eastAsia="바탕" w:cstheme="minorHAnsi"/>
+          <w:sz w:val="28"/>
+        </w:rPr>
+      </w:pPr>
+    </w:p>
+    <w:p>
+      <w:pPr>
+        <w:spacing w:line="240" w:lineRule="auto"/>
+        <w:ind w:firstLine="0"/>
+        <w:rPr>
+          <w:rFonts w:eastAsia="바탕" w:cstheme="minorHAnsi"/>
+          <w:sz w:val="28"/>
+        </w:rPr>
+      </w:pPr>
+    </w:p>
+    <w:p>
+      <w:pPr>
+        <w:spacing w:line="240" w:lineRule="auto"/>
+        <w:ind w:firstLine="0"/>
+        <w:rPr>
+          <w:rFonts w:eastAsia="바탕" w:cstheme="minorHAnsi"/>
+          <w:sz w:val="28"/>
+        </w:rPr>
+      </w:pPr>
+    </w:p>
+    <w:p>
+      <w:pPr>
+        <w:spacing w:line="240" w:lineRule="auto"/>
+        <w:ind w:firstLine="0"/>
+        <w:rPr>
+          <w:rFonts w:eastAsia="바탕" w:cstheme="minorHAnsi"/>
+          <w:sz w:val="28"/>
+        </w:rPr>
+      </w:pPr>
+    </w:p>
+    <w:p>
+      <w:pPr>
+        <w:spacing w:line="240" w:lineRule="auto"/>
+        <w:ind w:firstLine="0"/>
+        <w:rPr>
+          <w:rFonts w:eastAsia="바탕" w:cstheme="minorHAnsi"/>
+          <w:sz w:val="28"/>
+        </w:rPr>
+      </w:pPr>
+    </w:p>
+    <w:p>
+      <w:pPr>
+        <w:spacing w:line="240" w:lineRule="auto"/>
+        <w:ind w:firstLine="0"/>
+        <w:rPr>
+          <w:rFonts w:eastAsia="바탕" w:cstheme="minorHAnsi"/>
+          <w:sz w:val="28"/>
+        </w:rPr>
+      </w:pPr>
+      <w:bookmarkStart w:id="0" w:name="_GoBack"/>
+      <w:bookmarkEnd w:id="0"/>
+    </w:p>
+    <w:p>
+      <w:pPr>
+        <w:spacing w:line="240" w:lineRule="auto"/>
+        <w:ind w:firstLine="0"/>
+        <w:rPr>
+          <w:rFonts w:eastAsia="바탕" w:cstheme="minorHAnsi"/>
+          <w:sz w:val="28"/>
+        </w:rPr>
+      </w:pPr>
+    </w:p>
+    <w:p>
+      <w:pPr>
+        <w:spacing w:line="240" w:lineRule="auto"/>
+        <w:ind w:firstLine="0"/>
+        <w:rPr>
+          <w:rFonts w:eastAsia="바탕" w:cstheme="minorHAnsi"/>
+          <w:sz w:val="28"/>
+        </w:rPr>
+      </w:pPr>
+    </w:p>
+    <w:p>
+      <w:pPr>
+        <w:spacing w:line="240" w:lineRule="auto"/>
+        <w:ind w:firstLine="0"/>
+        <w:rPr>
+          <w:rFonts w:eastAsia="바탕" w:cstheme="minorHAnsi"/>
+          <w:sz w:val="28"/>
+        </w:rPr>
+      </w:pPr>
+    </w:p>
+    <w:p>
+      <w:pPr>
+        <w:spacing w:line="240" w:lineRule="auto"/>
+        <w:ind w:firstLine="0"/>
+        <w:rPr>
+          <w:rFonts w:eastAsia="바탕" w:cstheme="minorHAnsi"/>
+          <w:sz w:val="28"/>
+        </w:rPr>
+      </w:pPr>
+    </w:p>
+    <w:p>
+      <w:pPr>
+        <w:spacing w:line="240" w:lineRule="auto"/>
+        <w:ind w:firstLine="0"/>
+        <w:rPr>
+          <w:rFonts w:eastAsia="바탕" w:cstheme="minorHAnsi"/>
+          <w:sz w:val="28"/>
+        </w:rPr>
+      </w:pPr>
+    </w:p>
+    <w:p>
+      <w:pPr>
+        <w:spacing w:line="240" w:lineRule="auto"/>
+        <w:ind w:firstLine="0"/>
+        <w:rPr>
+          <w:rFonts w:eastAsia="바탕" w:cstheme="minorHAnsi"/>
+          <w:sz w:val="28"/>
+        </w:rPr>
+      </w:pPr>
+    </w:p>
+    <w:p>
+      <w:pPr>
+        <w:spacing w:line="240" w:lineRule="auto"/>
+        <w:ind w:firstLine="0"/>
+        <w:rPr>
+          <w:rFonts w:eastAsia="바탕" w:cstheme="minorHAnsi"/>
+          <w:sz w:val="28"/>
+        </w:rPr>
+      </w:pPr>
+    </w:p>
+    <w:p>
+      <w:pPr>
+        <w:spacing w:line="240" w:lineRule="auto"/>
+        <w:ind w:firstLine="0"/>
+        <w:rPr>
+          <w:rFonts w:eastAsia="바탕" w:cstheme="minorHAnsi"/>
+          <w:sz w:val="28"/>
+        </w:rPr>
+      </w:pPr>
+    </w:p>
+    <w:p>
+      <w:pPr>
+        <w:spacing w:line="240" w:lineRule="auto"/>
+        <w:ind w:firstLine="0"/>
+        <w:rPr>
+          <w:rFonts w:eastAsia="바탕" w:cstheme="minorHAnsi"/>
+          <w:sz w:val="28"/>
+        </w:rPr>
+      </w:pPr>
+    </w:p>
+    <w:p>
+      <w:pPr>
+        <w:spacing w:line="240" w:lineRule="auto"/>
+        <w:ind w:firstLine="0"/>
+        <w:rPr>
+          <w:rFonts w:eastAsia="바탕" w:cstheme="minorHAnsi"/>
+          <w:sz w:val="28"/>
+        </w:rPr>
+      </w:pPr>
+    </w:p>
+    <w:p>
+      <w:pPr>
+        <w:spacing w:line="240" w:lineRule="auto"/>
+        <w:ind w:firstLine="0"/>
+        <w:rPr>
+          <w:rFonts w:eastAsia="바탕" w:cstheme="minorHAnsi"/>
+          <w:sz w:val="28"/>
+        </w:rPr>
+      </w:pPr>
+    </w:p>
+    <w:p>
+      <w:pPr>
+        <w:spacing w:line="240" w:lineRule="auto"/>
+        <w:ind w:firstLine="0"/>
         <w:rPr>
           <w:rFonts w:eastAsia="바탕" w:cstheme="minorHAnsi" w:hint="eastAsia"/>
           <w:sz w:val="28"/>
         </w:rPr>
       </w:pPr>
-      <w:r>
+    </w:p>
+    <w:p>
+      <w:pPr>
+        <w:spacing w:line="240" w:lineRule="auto"/>
+        <w:ind w:firstLine="0"/>
         <w:rPr>
           <w:rFonts w:eastAsia="바탕" w:cstheme="minorHAnsi" w:hint="eastAsia"/>
           <w:sz w:val="28"/>
         </w:rPr>
-        <w:t>A</w:t>
-      </w:r>
+      </w:pPr>
       <w:r>
         <w:rPr>
           <w:rFonts w:eastAsia="바탕" w:cstheme="minorHAnsi"/>
+          <w:noProof/>
           <w:sz w:val="28"/>
         </w:rPr>
-        <w:t xml:space="preserve">ns: </w:t>
+        <w:drawing>
+          <wp:inline distT="0" distB="0" distL="0" distR="0" wp14:anchorId="1ABFA4C7" wp14:editId="7F99C4FC">
+            <wp:extent cx="3168650" cy="4157345"/>
+            <wp:effectExtent l="0" t="0" r="0" b="0"/>
+            <wp:docPr id="6" name="그림 6"/>
+            <wp:cNvGraphicFramePr>
+              <a:graphicFrameLocks xmlns:a="http://schemas.openxmlformats.org/drawingml/2006/main" noChangeAspect="1"/>
+            </wp:cNvGraphicFramePr>
+            <a:graphic xmlns:a="http://schemas.openxmlformats.org/drawingml/2006/main">
+              <a:graphicData uri="http://schemas.openxmlformats.org/drawingml/2006/picture">
+                <pic:pic xmlns:pic="http://schemas.openxmlformats.org/drawingml/2006/picture">
+                  <pic:nvPicPr>
+                    <pic:cNvPr id="0" name="Picture 2"/>
+                    <pic:cNvPicPr>
+                      <a:picLocks noChangeAspect="1" noChangeArrowheads="1"/>
+                    </pic:cNvPicPr>
+                  </pic:nvPicPr>
+                  <pic:blipFill>
+                    <a:blip r:embed="rId12">
+                      <a:extLst>
+                        <a:ext uri="{28A0092B-C50C-407E-A947-70E740481C1C}">
+                          <a14:useLocalDpi xmlns:a14="http://schemas.microsoft.com/office/drawing/2010/main" val="0"/>
+                        </a:ext>
+                      </a:extLst>
+                    </a:blip>
+                    <a:srcRect/>
+                    <a:stretch>
+                      <a:fillRect/>
+                    </a:stretch>
+                  </pic:blipFill>
+                  <pic:spPr bwMode="auto">
+                    <a:xfrm>
+                      <a:off x="0" y="0"/>
+                      <a:ext cx="3168650" cy="4157345"/>
+                    </a:xfrm>
+                    <a:prstGeom prst="rect">
+                      <a:avLst/>
+                    </a:prstGeom>
+                    <a:noFill/>
+                    <a:ln>
+                      <a:noFill/>
+                    </a:ln>
+                  </pic:spPr>
+                </pic:pic>
+              </a:graphicData>
+            </a:graphic>
+          </wp:inline>
+        </w:drawing>
       </w:r>
     </w:p>
     <w:sectPr>
+      <w:type w:val="continuous"/>
       <w:pgSz w:w="12240" w:h="15840"/>
       <w:pgMar w:top="1134" w:right="1134" w:bottom="1134" w:left="1134" w:header="720" w:footer="720" w:gutter="0"/>
-      <w:cols w:space="720"/>
+      <w:cols w:num="2" w:space="0"/>
       <w:titlePg/>
       <w:docGrid w:linePitch="360"/>
     </w:sectPr>
@@ -5218,7 +5794,7 @@
 </file>
 
 <file path=customXml/itemProps2.xml><?xml version="1.0" encoding="utf-8"?>
-<ds:datastoreItem xmlns:ds="http://schemas.openxmlformats.org/officeDocument/2006/customXml" ds:itemID="{6981A5AB-AB06-48C0-9C9E-00DE15151D8F}">
+<ds:datastoreItem xmlns:ds="http://schemas.openxmlformats.org/officeDocument/2006/customXml" ds:itemID="{4AA922C4-8241-499B-ADFD-47C9122907F0}">
   <ds:schemaRefs>
     <ds:schemaRef ds:uri="http://schemas.openxmlformats.org/officeDocument/2006/bibliography"/>
   </ds:schemaRefs>

</xml_diff>